<commit_message>
Monday second commit to catchp up local docs
</commit_message>
<xml_diff>
--- a/Initial_PC_Install.docx
+++ b/Initial_PC_Install.docx
@@ -6,6 +6,9 @@
     <w:p/>
     <w:p>
       <w:r>
+        <w:rPr>
+          <w:noProof/>
+        </w:rPr>
         <w:drawing>
           <wp:inline distT="0" distB="0" distL="0" distR="0" wp14:anchorId="01486EBD" wp14:editId="52CCED4D">
             <wp:extent cx="3400900" cy="2381582"/>
@@ -45,6 +48,9 @@
     </w:p>
     <w:p>
       <w:r>
+        <w:rPr>
+          <w:noProof/>
+        </w:rPr>
         <w:drawing>
           <wp:inline distT="0" distB="0" distL="0" distR="0" wp14:anchorId="6DB2AD6C" wp14:editId="584CADDA">
             <wp:extent cx="5943600" cy="4467860"/>
@@ -82,6 +88,56 @@
         </w:drawing>
       </w:r>
     </w:p>
+    <w:p/>
+    <w:p/>
+    <w:p>
+      <w:r>
+        <w:t>WSL</w:t>
+      </w:r>
+    </w:p>
+    <w:p/>
+    <w:p>
+      <w:hyperlink r:id="rId6" w:history="1">
+        <w:r>
+          <w:rPr>
+            <w:rStyle w:val="Hyperlink"/>
+          </w:rPr>
+          <w:t>Install WSL | Microsoft Learn</w:t>
+        </w:r>
+      </w:hyperlink>
+    </w:p>
+    <w:p/>
+    <w:p>
+      <w:r>
+        <w:t>Windows PowerShell</w:t>
+      </w:r>
+    </w:p>
+    <w:p>
+      <w:r>
+        <w:t>Copyright (C) Microsoft Corporation. All rights reserved.</w:t>
+      </w:r>
+    </w:p>
+    <w:p/>
+    <w:p>
+      <w:r>
+        <w:t>Install the latest PowerShell for new features and improvements! https://aka.ms/PSWindows</w:t>
+      </w:r>
+    </w:p>
+    <w:p/>
+    <w:p>
+      <w:r>
+        <w:t xml:space="preserve">PS C:\Windows\system32&gt; </w:t>
+      </w:r>
+      <w:proofErr w:type="spellStart"/>
+      <w:r>
+        <w:t>wsl</w:t>
+      </w:r>
+      <w:proofErr w:type="spellEnd"/>
+      <w:r>
+        <w:t xml:space="preserve"> –install</w:t>
+      </w:r>
+    </w:p>
+    <w:p/>
     <w:sectPr>
       <w:pgSz w:w="12240" w:h="15840"/>
       <w:pgMar w:top="1440" w:right="1440" w:bottom="1440" w:left="1440" w:header="720" w:footer="720" w:gutter="0"/>
@@ -695,7 +751,6 @@
   <w:style w:type="character" w:default="1" w:styleId="DefaultParagraphFont">
     <w:name w:val="Default Paragraph Font"/>
     <w:uiPriority w:val="1"/>
-    <w:semiHidden/>
     <w:unhideWhenUsed/>
   </w:style>
   <w:style w:type="table" w:default="1" w:styleId="TableNormal">
@@ -1007,6 +1062,29 @@
       <w:smallCaps/>
       <w:color w:val="0F4761" w:themeColor="accent1" w:themeShade="BF"/>
       <w:spacing w:val="5"/>
+    </w:rPr>
+  </w:style>
+  <w:style w:type="character" w:styleId="Hyperlink">
+    <w:name w:val="Hyperlink"/>
+    <w:basedOn w:val="DefaultParagraphFont"/>
+    <w:uiPriority w:val="99"/>
+    <w:unhideWhenUsed/>
+    <w:rsid w:val="00460581"/>
+    <w:rPr>
+      <w:color w:val="467886" w:themeColor="hyperlink"/>
+      <w:u w:val="single"/>
+    </w:rPr>
+  </w:style>
+  <w:style w:type="character" w:styleId="UnresolvedMention">
+    <w:name w:val="Unresolved Mention"/>
+    <w:basedOn w:val="DefaultParagraphFont"/>
+    <w:uiPriority w:val="99"/>
+    <w:semiHidden/>
+    <w:unhideWhenUsed/>
+    <w:rsid w:val="00460581"/>
+    <w:rPr>
+      <w:color w:val="605E5C"/>
+      <w:shd w:val="clear" w:color="auto" w:fill="E1DFDD"/>
     </w:rPr>
   </w:style>
 </w:styles>

</xml_diff>

<commit_message>
notes updates as of 2.2.26
</commit_message>
<xml_diff>
--- a/Initial_PC_Install.docx
+++ b/Initial_PC_Install.docx
@@ -25,7 +25,7 @@
                     <pic:cNvPicPr/>
                   </pic:nvPicPr>
                   <pic:blipFill>
-                    <a:blip r:embed="rId4"/>
+                    <a:blip r:embed="rId5"/>
                     <a:stretch>
                       <a:fillRect/>
                     </a:stretch>
@@ -67,7 +67,7 @@
                     <pic:cNvPicPr/>
                   </pic:nvPicPr>
                   <pic:blipFill>
-                    <a:blip r:embed="rId5"/>
+                    <a:blip r:embed="rId6"/>
                     <a:stretch>
                       <a:fillRect/>
                     </a:stretch>
@@ -97,7 +97,7 @@
     </w:p>
     <w:p/>
     <w:p>
-      <w:hyperlink r:id="rId6" w:history="1">
+      <w:hyperlink r:id="rId7" w:history="1">
         <w:r>
           <w:rPr>
             <w:rStyle w:val="Hyperlink"/>
@@ -138,6 +138,90 @@
       </w:r>
     </w:p>
     <w:p/>
+    <w:p>
+      <w:r>
+        <w:rPr>
+          <w:b/>
+          <w:bCs/>
+        </w:rPr>
+        <w:t xml:space="preserve">List of commands for </w:t>
+      </w:r>
+      <w:proofErr w:type="spellStart"/>
+      <w:r>
+        <w:rPr>
+          <w:b/>
+          <w:bCs/>
+        </w:rPr>
+        <w:t>wsl</w:t>
+      </w:r>
+      <w:proofErr w:type="spellEnd"/>
+    </w:p>
+    <w:p>
+      <w:pPr>
+        <w:numPr>
+          <w:ilvl w:val="0"/>
+          <w:numId w:val="1"/>
+        </w:numPr>
+      </w:pPr>
+      <w:proofErr w:type="spellStart"/>
+      <w:r>
+        <w:t>wsl</w:t>
+      </w:r>
+      <w:proofErr w:type="spellEnd"/>
+      <w:r>
+        <w:t xml:space="preserve"> : This command will start a new WSL session.</w:t>
+      </w:r>
+    </w:p>
+    <w:p>
+      <w:pPr>
+        <w:numPr>
+          <w:ilvl w:val="0"/>
+          <w:numId w:val="1"/>
+        </w:numPr>
+      </w:pPr>
+      <w:proofErr w:type="spellStart"/>
+      <w:r>
+        <w:t>wsl</w:t>
+      </w:r>
+      <w:proofErr w:type="spellEnd"/>
+      <w:r>
+        <w:t xml:space="preserve"> -l : This command will list all of the installed WSL distributions.</w:t>
+      </w:r>
+    </w:p>
+    <w:p>
+      <w:pPr>
+        <w:numPr>
+          <w:ilvl w:val="0"/>
+          <w:numId w:val="1"/>
+        </w:numPr>
+      </w:pPr>
+      <w:proofErr w:type="spellStart"/>
+      <w:r>
+        <w:t>wsl</w:t>
+      </w:r>
+      <w:proofErr w:type="spellEnd"/>
+      <w:r>
+        <w:t xml:space="preserve"> -d &lt;distribution name&gt; : This command will start a new WSL session using the specified distribution.</w:t>
+      </w:r>
+    </w:p>
+    <w:p>
+      <w:pPr>
+        <w:numPr>
+          <w:ilvl w:val="0"/>
+          <w:numId w:val="1"/>
+        </w:numPr>
+      </w:pPr>
+      <w:proofErr w:type="spellStart"/>
+      <w:r>
+        <w:t>wsl</w:t>
+      </w:r>
+      <w:proofErr w:type="spellEnd"/>
+      <w:r>
+        <w:t xml:space="preserve"> --shutdown : This command will shut down all running WSL sessions.</w:t>
+      </w:r>
+    </w:p>
+    <w:p/>
+    <w:p/>
     <w:sectPr>
       <w:pgSz w:w="12240" w:h="15840"/>
       <w:pgMar w:top="1440" w:right="1440" w:bottom="1440" w:left="1440" w:header="720" w:footer="720" w:gutter="0"/>
@@ -146,6 +230,127 @@
     </w:sectPr>
   </w:body>
 </w:document>
+</file>
+
+<file path=word/numbering.xml><?xml version="1.0" encoding="utf-8"?>
+<w:numbering xmlns:wpc="http://schemas.microsoft.com/office/word/2010/wordprocessingCanvas" xmlns:cx="http://schemas.microsoft.com/office/drawing/2014/chartex" xmlns:cx1="http://schemas.microsoft.com/office/drawing/2015/9/8/chartex" xmlns:cx2="http://schemas.microsoft.com/office/drawing/2015/10/21/chartex" xmlns:cx3="http://schemas.microsoft.com/office/drawing/2016/5/9/chartex" xmlns:cx4="http://schemas.microsoft.com/office/drawing/2016/5/10/chartex" xmlns:cx5="http://schemas.microsoft.com/office/drawing/2016/5/11/chartex" xmlns:cx6="http://schemas.microsoft.com/office/drawing/2016/5/12/chartex" xmlns:cx7="http://schemas.microsoft.com/office/drawing/2016/5/13/chartex" xmlns:cx8="http://schemas.microsoft.com/office/drawing/2016/5/14/chartex" xmlns:mc="http://schemas.openxmlformats.org/markup-compatibility/2006" xmlns:aink="http://schemas.microsoft.com/office/drawing/2016/ink" xmlns:am3d="http://schemas.microsoft.com/office/drawing/2017/model3d" xmlns:o="urn:schemas-microsoft-com:office:office" xmlns:oel="http://schemas.microsoft.com/office/2019/extlst" xmlns:r="http://schemas.openxmlformats.org/officeDocument/2006/relationships" xmlns:m="http://schemas.openxmlformats.org/officeDocument/2006/math" xmlns:v="urn:schemas-microsoft-com:vml" xmlns:wp14="http://schemas.microsoft.com/office/word/2010/wordprocessingDrawing" xmlns:wp="http://schemas.openxmlformats.org/drawingml/2006/wordprocessingDrawing" xmlns:w10="urn:schemas-microsoft-com:office:word" xmlns:w="http://schemas.openxmlformats.org/wordprocessingml/2006/main" xmlns:w14="http://schemas.microsoft.com/office/word/2010/wordml" xmlns:w15="http://schemas.microsoft.com/office/word/2012/wordml" xmlns:w16cex="http://schemas.microsoft.com/office/word/2018/wordml/cex" xmlns:w16cid="http://schemas.microsoft.com/office/word/2016/wordml/cid" xmlns:w16="http://schemas.microsoft.com/office/word/2018/wordml" xmlns:w16du="http://schemas.microsoft.com/office/word/2023/wordml/word16du" xmlns:w16sdtdh="http://schemas.microsoft.com/office/word/2020/wordml/sdtdatahash" xmlns:w16sdtfl="http://schemas.microsoft.com/office/word/2024/wordml/sdtformatlock" xmlns:w16se="http://schemas.microsoft.com/office/word/2015/wordml/symex" xmlns:wpg="http://schemas.microsoft.com/office/word/2010/wordprocessingGroup" xmlns:wpi="http://schemas.microsoft.com/office/word/2010/wordprocessingInk" xmlns:wne="http://schemas.microsoft.com/office/word/2006/wordml" xmlns:wps="http://schemas.microsoft.com/office/word/2010/wordprocessingShape" mc:Ignorable="w14 w15 w16se w16cid w16 w16cex w16sdtdh w16sdtfl w16du wp14">
+  <w:abstractNum w:abstractNumId="0" w15:restartNumberingAfterBreak="0">
+    <w:nsid w:val="6D3F5146"/>
+    <w:multiLevelType w:val="multilevel"/>
+    <w:tmpl w:val="79424594"/>
+    <w:lvl w:ilvl="0">
+      <w:start w:val="1"/>
+      <w:numFmt w:val="decimal"/>
+      <w:lvlText w:val="%1."/>
+      <w:lvlJc w:val="left"/>
+      <w:pPr>
+        <w:tabs>
+          <w:tab w:val="num" w:pos="720"/>
+        </w:tabs>
+        <w:ind w:left="720" w:hanging="360"/>
+      </w:pPr>
+    </w:lvl>
+    <w:lvl w:ilvl="1" w:tentative="1">
+      <w:start w:val="1"/>
+      <w:numFmt w:val="decimal"/>
+      <w:lvlText w:val="%2."/>
+      <w:lvlJc w:val="left"/>
+      <w:pPr>
+        <w:tabs>
+          <w:tab w:val="num" w:pos="1440"/>
+        </w:tabs>
+        <w:ind w:left="1440" w:hanging="360"/>
+      </w:pPr>
+    </w:lvl>
+    <w:lvl w:ilvl="2" w:tentative="1">
+      <w:start w:val="1"/>
+      <w:numFmt w:val="decimal"/>
+      <w:lvlText w:val="%3."/>
+      <w:lvlJc w:val="left"/>
+      <w:pPr>
+        <w:tabs>
+          <w:tab w:val="num" w:pos="2160"/>
+        </w:tabs>
+        <w:ind w:left="2160" w:hanging="360"/>
+      </w:pPr>
+    </w:lvl>
+    <w:lvl w:ilvl="3" w:tentative="1">
+      <w:start w:val="1"/>
+      <w:numFmt w:val="decimal"/>
+      <w:lvlText w:val="%4."/>
+      <w:lvlJc w:val="left"/>
+      <w:pPr>
+        <w:tabs>
+          <w:tab w:val="num" w:pos="2880"/>
+        </w:tabs>
+        <w:ind w:left="2880" w:hanging="360"/>
+      </w:pPr>
+    </w:lvl>
+    <w:lvl w:ilvl="4" w:tentative="1">
+      <w:start w:val="1"/>
+      <w:numFmt w:val="decimal"/>
+      <w:lvlText w:val="%5."/>
+      <w:lvlJc w:val="left"/>
+      <w:pPr>
+        <w:tabs>
+          <w:tab w:val="num" w:pos="3600"/>
+        </w:tabs>
+        <w:ind w:left="3600" w:hanging="360"/>
+      </w:pPr>
+    </w:lvl>
+    <w:lvl w:ilvl="5" w:tentative="1">
+      <w:start w:val="1"/>
+      <w:numFmt w:val="decimal"/>
+      <w:lvlText w:val="%6."/>
+      <w:lvlJc w:val="left"/>
+      <w:pPr>
+        <w:tabs>
+          <w:tab w:val="num" w:pos="4320"/>
+        </w:tabs>
+        <w:ind w:left="4320" w:hanging="360"/>
+      </w:pPr>
+    </w:lvl>
+    <w:lvl w:ilvl="6" w:tentative="1">
+      <w:start w:val="1"/>
+      <w:numFmt w:val="decimal"/>
+      <w:lvlText w:val="%7."/>
+      <w:lvlJc w:val="left"/>
+      <w:pPr>
+        <w:tabs>
+          <w:tab w:val="num" w:pos="5040"/>
+        </w:tabs>
+        <w:ind w:left="5040" w:hanging="360"/>
+      </w:pPr>
+    </w:lvl>
+    <w:lvl w:ilvl="7" w:tentative="1">
+      <w:start w:val="1"/>
+      <w:numFmt w:val="decimal"/>
+      <w:lvlText w:val="%8."/>
+      <w:lvlJc w:val="left"/>
+      <w:pPr>
+        <w:tabs>
+          <w:tab w:val="num" w:pos="5760"/>
+        </w:tabs>
+        <w:ind w:left="5760" w:hanging="360"/>
+      </w:pPr>
+    </w:lvl>
+    <w:lvl w:ilvl="8" w:tentative="1">
+      <w:start w:val="1"/>
+      <w:numFmt w:val="decimal"/>
+      <w:lvlText w:val="%9."/>
+      <w:lvlJc w:val="left"/>
+      <w:pPr>
+        <w:tabs>
+          <w:tab w:val="num" w:pos="6480"/>
+        </w:tabs>
+        <w:ind w:left="6480" w:hanging="360"/>
+      </w:pPr>
+    </w:lvl>
+  </w:abstractNum>
+  <w:num w:numId="1" w16cid:durableId="1163736778">
+    <w:abstractNumId w:val="0"/>
+  </w:num>
+</w:numbering>
 </file>
 
 <file path=word/styles.xml><?xml version="1.0" encoding="utf-8"?>

</xml_diff>

<commit_message>
adding Kafka links and accumulative Friday 2.6 updates
</commit_message>
<xml_diff>
--- a/Initial_PC_Install.docx
+++ b/Initial_PC_Install.docx
@@ -222,6 +222,644 @@
     </w:p>
     <w:p/>
     <w:p/>
+    <w:p>
+      <w:r>
+        <w:t xml:space="preserve">Ubuntu Java installation </w:t>
+      </w:r>
+    </w:p>
+    <w:p>
+      <w:r>
+        <w:t>#</w:t>
+      </w:r>
+      <w:r>
+        <w:t>sudo apt install default-</w:t>
+      </w:r>
+      <w:proofErr w:type="spellStart"/>
+      <w:r>
+        <w:t>jre</w:t>
+      </w:r>
+      <w:proofErr w:type="spellEnd"/>
+    </w:p>
+    <w:p>
+      <w:r>
+        <w:t>Use the default as it will be more flexible afterwards using the symbolic links</w:t>
+      </w:r>
+    </w:p>
+    <w:p>
+      <w:pPr>
+        <w:pStyle w:val="NoSpacing"/>
+        <w:rPr>
+          <w:sz w:val="20"/>
+          <w:szCs w:val="20"/>
+        </w:rPr>
+      </w:pPr>
+      <w:r>
+        <w:rPr>
+          <w:sz w:val="20"/>
+          <w:szCs w:val="20"/>
+        </w:rPr>
+        <w:t>a233c1f@PF5P2T0J:/</w:t>
+      </w:r>
+      <w:proofErr w:type="spellStart"/>
+      <w:r>
+        <w:rPr>
+          <w:sz w:val="20"/>
+          <w:szCs w:val="20"/>
+        </w:rPr>
+        <w:t>mnt</w:t>
+      </w:r>
+      <w:proofErr w:type="spellEnd"/>
+      <w:r>
+        <w:rPr>
+          <w:sz w:val="20"/>
+          <w:szCs w:val="20"/>
+        </w:rPr>
+        <w:t>/c/kafka_2.13-4.1.1$ ls -</w:t>
+      </w:r>
+      <w:proofErr w:type="spellStart"/>
+      <w:r>
+        <w:rPr>
+          <w:sz w:val="20"/>
+          <w:szCs w:val="20"/>
+        </w:rPr>
+        <w:t>alF</w:t>
+      </w:r>
+      <w:proofErr w:type="spellEnd"/>
+      <w:r>
+        <w:rPr>
+          <w:sz w:val="20"/>
+          <w:szCs w:val="20"/>
+        </w:rPr>
+        <w:t xml:space="preserve"> /</w:t>
+      </w:r>
+      <w:proofErr w:type="spellStart"/>
+      <w:r>
+        <w:rPr>
+          <w:sz w:val="20"/>
+          <w:szCs w:val="20"/>
+        </w:rPr>
+        <w:t>usr</w:t>
+      </w:r>
+      <w:proofErr w:type="spellEnd"/>
+      <w:r>
+        <w:rPr>
+          <w:sz w:val="20"/>
+          <w:szCs w:val="20"/>
+        </w:rPr>
+        <w:t>/lib/</w:t>
+      </w:r>
+      <w:proofErr w:type="spellStart"/>
+      <w:r>
+        <w:rPr>
+          <w:sz w:val="20"/>
+          <w:szCs w:val="20"/>
+        </w:rPr>
+        <w:t>jvm</w:t>
+      </w:r>
+      <w:proofErr w:type="spellEnd"/>
+    </w:p>
+    <w:p>
+      <w:pPr>
+        <w:pStyle w:val="NoSpacing"/>
+        <w:rPr>
+          <w:sz w:val="20"/>
+          <w:szCs w:val="20"/>
+        </w:rPr>
+      </w:pPr>
+      <w:r>
+        <w:rPr>
+          <w:sz w:val="20"/>
+          <w:szCs w:val="20"/>
+        </w:rPr>
+        <w:t>total 16</w:t>
+      </w:r>
+    </w:p>
+    <w:p>
+      <w:pPr>
+        <w:pStyle w:val="NoSpacing"/>
+        <w:rPr>
+          <w:sz w:val="20"/>
+          <w:szCs w:val="20"/>
+        </w:rPr>
+      </w:pPr>
+      <w:proofErr w:type="spellStart"/>
+      <w:r>
+        <w:rPr>
+          <w:sz w:val="20"/>
+          <w:szCs w:val="20"/>
+        </w:rPr>
+        <w:t>drwxr</w:t>
+      </w:r>
+      <w:proofErr w:type="spellEnd"/>
+      <w:r>
+        <w:rPr>
+          <w:sz w:val="20"/>
+          <w:szCs w:val="20"/>
+        </w:rPr>
+        <w:t>-</w:t>
+      </w:r>
+      <w:proofErr w:type="spellStart"/>
+      <w:r>
+        <w:rPr>
+          <w:sz w:val="20"/>
+          <w:szCs w:val="20"/>
+        </w:rPr>
+        <w:t>xr</w:t>
+      </w:r>
+      <w:proofErr w:type="spellEnd"/>
+      <w:r>
+        <w:rPr>
+          <w:sz w:val="20"/>
+          <w:szCs w:val="20"/>
+        </w:rPr>
+        <w:t xml:space="preserve">-x  3 root </w:t>
+      </w:r>
+      <w:proofErr w:type="spellStart"/>
+      <w:r>
+        <w:rPr>
+          <w:sz w:val="20"/>
+          <w:szCs w:val="20"/>
+        </w:rPr>
+        <w:t>root</w:t>
+      </w:r>
+      <w:proofErr w:type="spellEnd"/>
+      <w:r>
+        <w:rPr>
+          <w:sz w:val="20"/>
+          <w:szCs w:val="20"/>
+        </w:rPr>
+        <w:t xml:space="preserve"> 4096 Feb  3 15:53 ./</w:t>
+      </w:r>
+    </w:p>
+    <w:p>
+      <w:pPr>
+        <w:pStyle w:val="NoSpacing"/>
+        <w:rPr>
+          <w:sz w:val="20"/>
+          <w:szCs w:val="20"/>
+        </w:rPr>
+      </w:pPr>
+      <w:proofErr w:type="spellStart"/>
+      <w:r>
+        <w:rPr>
+          <w:sz w:val="20"/>
+          <w:szCs w:val="20"/>
+        </w:rPr>
+        <w:t>drwxr</w:t>
+      </w:r>
+      <w:proofErr w:type="spellEnd"/>
+      <w:r>
+        <w:rPr>
+          <w:sz w:val="20"/>
+          <w:szCs w:val="20"/>
+        </w:rPr>
+        <w:t>-</w:t>
+      </w:r>
+      <w:proofErr w:type="spellStart"/>
+      <w:r>
+        <w:rPr>
+          <w:sz w:val="20"/>
+          <w:szCs w:val="20"/>
+        </w:rPr>
+        <w:t>xr</w:t>
+      </w:r>
+      <w:proofErr w:type="spellEnd"/>
+      <w:r>
+        <w:rPr>
+          <w:sz w:val="20"/>
+          <w:szCs w:val="20"/>
+        </w:rPr>
+        <w:t xml:space="preserve">-x 58 root </w:t>
+      </w:r>
+      <w:proofErr w:type="spellStart"/>
+      <w:r>
+        <w:rPr>
+          <w:sz w:val="20"/>
+          <w:szCs w:val="20"/>
+        </w:rPr>
+        <w:t>root</w:t>
+      </w:r>
+      <w:proofErr w:type="spellEnd"/>
+      <w:r>
+        <w:rPr>
+          <w:sz w:val="20"/>
+          <w:szCs w:val="20"/>
+        </w:rPr>
+        <w:t xml:space="preserve"> 4096 Feb  3 15:53 ../</w:t>
+      </w:r>
+    </w:p>
+    <w:p>
+      <w:pPr>
+        <w:pStyle w:val="NoSpacing"/>
+        <w:rPr>
+          <w:sz w:val="20"/>
+          <w:szCs w:val="20"/>
+        </w:rPr>
+      </w:pPr>
+      <w:r>
+        <w:rPr>
+          <w:sz w:val="20"/>
+          <w:szCs w:val="20"/>
+        </w:rPr>
+        <w:t>-</w:t>
+      </w:r>
+      <w:proofErr w:type="spellStart"/>
+      <w:r>
+        <w:rPr>
+          <w:sz w:val="20"/>
+          <w:szCs w:val="20"/>
+        </w:rPr>
+        <w:t>rw</w:t>
+      </w:r>
+      <w:proofErr w:type="spellEnd"/>
+      <w:r>
+        <w:rPr>
+          <w:sz w:val="20"/>
+          <w:szCs w:val="20"/>
+        </w:rPr>
+        <w:t xml:space="preserve">-r--r--  1 root </w:t>
+      </w:r>
+      <w:proofErr w:type="spellStart"/>
+      <w:r>
+        <w:rPr>
+          <w:sz w:val="20"/>
+          <w:szCs w:val="20"/>
+        </w:rPr>
+        <w:t>root</w:t>
+      </w:r>
+      <w:proofErr w:type="spellEnd"/>
+      <w:r>
+        <w:rPr>
+          <w:sz w:val="20"/>
+          <w:szCs w:val="20"/>
+        </w:rPr>
+        <w:t xml:space="preserve"> 1840 Jan 23 00:46 .java-1.21.0-openjdk-amd64.jinfo</w:t>
+      </w:r>
+    </w:p>
+    <w:p>
+      <w:pPr>
+        <w:pStyle w:val="NoSpacing"/>
+        <w:rPr>
+          <w:sz w:val="20"/>
+          <w:szCs w:val="20"/>
+        </w:rPr>
+      </w:pPr>
+      <w:proofErr w:type="spellStart"/>
+      <w:r>
+        <w:rPr>
+          <w:color w:val="FF0000"/>
+          <w:sz w:val="20"/>
+          <w:szCs w:val="20"/>
+        </w:rPr>
+        <w:lastRenderedPageBreak/>
+        <w:t>lrwxrwxrwx</w:t>
+      </w:r>
+      <w:proofErr w:type="spellEnd"/>
+      <w:r>
+        <w:rPr>
+          <w:sz w:val="20"/>
+          <w:szCs w:val="20"/>
+        </w:rPr>
+        <w:t xml:space="preserve">  1 root </w:t>
+      </w:r>
+      <w:proofErr w:type="spellStart"/>
+      <w:r>
+        <w:rPr>
+          <w:sz w:val="20"/>
+          <w:szCs w:val="20"/>
+        </w:rPr>
+        <w:t>root</w:t>
+      </w:r>
+      <w:proofErr w:type="spellEnd"/>
+      <w:r>
+        <w:rPr>
+          <w:sz w:val="20"/>
+          <w:szCs w:val="20"/>
+        </w:rPr>
+        <w:t xml:space="preserve">   25 Oct  5  2023 default-java -&gt; java-1.21.0-openjdk-amd64/</w:t>
+      </w:r>
+    </w:p>
+    <w:p>
+      <w:pPr>
+        <w:pStyle w:val="NoSpacing"/>
+        <w:rPr>
+          <w:sz w:val="20"/>
+          <w:szCs w:val="20"/>
+        </w:rPr>
+      </w:pPr>
+      <w:proofErr w:type="spellStart"/>
+      <w:r>
+        <w:rPr>
+          <w:color w:val="FF0000"/>
+          <w:sz w:val="20"/>
+          <w:szCs w:val="20"/>
+        </w:rPr>
+        <w:t>lrwxrwxrwx</w:t>
+      </w:r>
+      <w:proofErr w:type="spellEnd"/>
+      <w:r>
+        <w:rPr>
+          <w:sz w:val="20"/>
+          <w:szCs w:val="20"/>
+        </w:rPr>
+        <w:t xml:space="preserve">  1 root </w:t>
+      </w:r>
+      <w:proofErr w:type="spellStart"/>
+      <w:r>
+        <w:rPr>
+          <w:sz w:val="20"/>
+          <w:szCs w:val="20"/>
+        </w:rPr>
+        <w:t>root</w:t>
+      </w:r>
+      <w:proofErr w:type="spellEnd"/>
+      <w:r>
+        <w:rPr>
+          <w:sz w:val="20"/>
+          <w:szCs w:val="20"/>
+        </w:rPr>
+        <w:t xml:space="preserve">   21 Jan 23 00:46 java-1.21.0-openjdk-amd64 -&gt; java-21-openjdk-amd64/</w:t>
+      </w:r>
+    </w:p>
+    <w:p>
+      <w:pPr>
+        <w:pStyle w:val="NoSpacing"/>
+        <w:rPr>
+          <w:sz w:val="20"/>
+          <w:szCs w:val="20"/>
+        </w:rPr>
+      </w:pPr>
+      <w:proofErr w:type="spellStart"/>
+      <w:r>
+        <w:rPr>
+          <w:sz w:val="20"/>
+          <w:szCs w:val="20"/>
+        </w:rPr>
+        <w:t>drwxr</w:t>
+      </w:r>
+      <w:proofErr w:type="spellEnd"/>
+      <w:r>
+        <w:rPr>
+          <w:sz w:val="20"/>
+          <w:szCs w:val="20"/>
+        </w:rPr>
+        <w:t>-</w:t>
+      </w:r>
+      <w:proofErr w:type="spellStart"/>
+      <w:r>
+        <w:rPr>
+          <w:sz w:val="20"/>
+          <w:szCs w:val="20"/>
+        </w:rPr>
+        <w:t>xr</w:t>
+      </w:r>
+      <w:proofErr w:type="spellEnd"/>
+      <w:r>
+        <w:rPr>
+          <w:sz w:val="20"/>
+          <w:szCs w:val="20"/>
+        </w:rPr>
+        <w:t xml:space="preserve">-x  7 root </w:t>
+      </w:r>
+      <w:proofErr w:type="spellStart"/>
+      <w:r>
+        <w:rPr>
+          <w:sz w:val="20"/>
+          <w:szCs w:val="20"/>
+        </w:rPr>
+        <w:t>root</w:t>
+      </w:r>
+      <w:proofErr w:type="spellEnd"/>
+      <w:r>
+        <w:rPr>
+          <w:sz w:val="20"/>
+          <w:szCs w:val="20"/>
+        </w:rPr>
+        <w:t xml:space="preserve"> 4096 Feb  3 15:53 java-21-openjdk-amd64/</w:t>
+      </w:r>
+    </w:p>
+    <w:p>
+      <w:pPr>
+        <w:rPr>
+          <w:sz w:val="20"/>
+          <w:szCs w:val="20"/>
+        </w:rPr>
+      </w:pPr>
+    </w:p>
+    <w:p>
+      <w:pPr>
+        <w:rPr>
+          <w:sz w:val="20"/>
+          <w:szCs w:val="20"/>
+        </w:rPr>
+      </w:pPr>
+    </w:p>
+    <w:p>
+      <w:pPr>
+        <w:rPr>
+          <w:sz w:val="20"/>
+          <w:szCs w:val="20"/>
+        </w:rPr>
+      </w:pPr>
+      <w:r>
+        <w:rPr>
+          <w:sz w:val="20"/>
+          <w:szCs w:val="20"/>
+        </w:rPr>
+        <w:t>.</w:t>
+      </w:r>
+      <w:proofErr w:type="spellStart"/>
+      <w:r>
+        <w:rPr>
+          <w:sz w:val="20"/>
+          <w:szCs w:val="20"/>
+        </w:rPr>
+        <w:t>bash.profile</w:t>
+      </w:r>
+      <w:proofErr w:type="spellEnd"/>
+      <w:r>
+        <w:rPr>
+          <w:sz w:val="20"/>
+          <w:szCs w:val="20"/>
+        </w:rPr>
+        <w:t xml:space="preserve"> or in /</w:t>
+      </w:r>
+      <w:proofErr w:type="spellStart"/>
+      <w:r>
+        <w:rPr>
+          <w:sz w:val="20"/>
+          <w:szCs w:val="20"/>
+        </w:rPr>
+        <w:t>etc</w:t>
+      </w:r>
+      <w:proofErr w:type="spellEnd"/>
+      <w:r>
+        <w:rPr>
+          <w:sz w:val="20"/>
+          <w:szCs w:val="20"/>
+        </w:rPr>
+        <w:t>/</w:t>
+      </w:r>
+      <w:proofErr w:type="spellStart"/>
+      <w:r>
+        <w:rPr>
+          <w:sz w:val="20"/>
+          <w:szCs w:val="20"/>
+        </w:rPr>
+        <w:t>environment.d</w:t>
+      </w:r>
+      <w:proofErr w:type="spellEnd"/>
+      <w:r>
+        <w:rPr>
+          <w:sz w:val="20"/>
+          <w:szCs w:val="20"/>
+        </w:rPr>
+        <w:t xml:space="preserve">/90java.conf </w:t>
+      </w:r>
+    </w:p>
+    <w:p>
+      <w:r>
+        <w:t>JAVA_HOME="/</w:t>
+      </w:r>
+      <w:proofErr w:type="spellStart"/>
+      <w:r>
+        <w:t>usr</w:t>
+      </w:r>
+      <w:proofErr w:type="spellEnd"/>
+      <w:r>
+        <w:t>/lib/</w:t>
+      </w:r>
+      <w:proofErr w:type="spellStart"/>
+      <w:r>
+        <w:t>jvm</w:t>
+      </w:r>
+      <w:proofErr w:type="spellEnd"/>
+      <w:r>
+        <w:t>/default-java"</w:t>
+      </w:r>
+    </w:p>
+    <w:p/>
+    <w:p>
+      <w:pPr>
+        <w:pStyle w:val="NoSpacing"/>
+        <w:rPr>
+          <w:sz w:val="20"/>
+          <w:szCs w:val="20"/>
+        </w:rPr>
+      </w:pPr>
+      <w:r>
+        <w:rPr>
+          <w:sz w:val="20"/>
+          <w:szCs w:val="20"/>
+        </w:rPr>
+        <w:t xml:space="preserve">a233c1f@PF5P2T0J:~$ docker run -d --name broker </w:t>
+      </w:r>
+      <w:proofErr w:type="spellStart"/>
+      <w:r>
+        <w:rPr>
+          <w:sz w:val="20"/>
+          <w:szCs w:val="20"/>
+        </w:rPr>
+        <w:t>apache</w:t>
+      </w:r>
+      <w:proofErr w:type="spellEnd"/>
+      <w:r>
+        <w:rPr>
+          <w:sz w:val="20"/>
+          <w:szCs w:val="20"/>
+        </w:rPr>
+        <w:t>/</w:t>
+      </w:r>
+      <w:proofErr w:type="spellStart"/>
+      <w:r>
+        <w:rPr>
+          <w:sz w:val="20"/>
+          <w:szCs w:val="20"/>
+        </w:rPr>
+        <w:t>kafka:latest</w:t>
+      </w:r>
+      <w:proofErr w:type="spellEnd"/>
+    </w:p>
+    <w:p>
+      <w:pPr>
+        <w:pStyle w:val="NoSpacing"/>
+        <w:rPr>
+          <w:sz w:val="20"/>
+          <w:szCs w:val="20"/>
+        </w:rPr>
+      </w:pPr>
+      <w:r>
+        <w:rPr>
+          <w:sz w:val="20"/>
+          <w:szCs w:val="20"/>
+        </w:rPr>
+        <w:t>Command 'docker' not found, but can be installed with:</w:t>
+      </w:r>
+    </w:p>
+    <w:p>
+      <w:pPr>
+        <w:pStyle w:val="NoSpacing"/>
+        <w:rPr>
+          <w:sz w:val="20"/>
+          <w:szCs w:val="20"/>
+        </w:rPr>
+      </w:pPr>
+      <w:proofErr w:type="spellStart"/>
+      <w:r>
+        <w:rPr>
+          <w:sz w:val="20"/>
+          <w:szCs w:val="20"/>
+        </w:rPr>
+        <w:t>sudo</w:t>
+      </w:r>
+      <w:proofErr w:type="spellEnd"/>
+      <w:r>
+        <w:rPr>
+          <w:sz w:val="20"/>
+          <w:szCs w:val="20"/>
+        </w:rPr>
+        <w:t xml:space="preserve"> apt install docker.io      # version 28.2.2-0ubuntu1~24.04.1, or</w:t>
+      </w:r>
+    </w:p>
+    <w:p>
+      <w:pPr>
+        <w:pStyle w:val="NoSpacing"/>
+        <w:rPr>
+          <w:sz w:val="20"/>
+          <w:szCs w:val="20"/>
+        </w:rPr>
+      </w:pPr>
+      <w:r>
+        <w:rPr>
+          <w:sz w:val="20"/>
+          <w:szCs w:val="20"/>
+        </w:rPr>
+        <w:t>#</w:t>
+      </w:r>
+      <w:r>
+        <w:rPr>
+          <w:sz w:val="20"/>
+          <w:szCs w:val="20"/>
+        </w:rPr>
+        <w:t xml:space="preserve">sudo apt install </w:t>
+      </w:r>
+      <w:proofErr w:type="spellStart"/>
+      <w:r>
+        <w:rPr>
+          <w:sz w:val="20"/>
+          <w:szCs w:val="20"/>
+        </w:rPr>
+        <w:t>podman</w:t>
+      </w:r>
+      <w:proofErr w:type="spellEnd"/>
+      <w:r>
+        <w:rPr>
+          <w:sz w:val="20"/>
+          <w:szCs w:val="20"/>
+        </w:rPr>
+        <w:t>-docker  # version 4.9.3+ds1-1ubuntu0.2</w:t>
+      </w:r>
+    </w:p>
     <w:sectPr>
       <w:pgSz w:w="12240" w:h="15840"/>
       <w:pgMar w:top="1440" w:right="1440" w:bottom="1440" w:left="1440" w:header="720" w:footer="720" w:gutter="0"/>
@@ -956,6 +1594,7 @@
   <w:style w:type="character" w:default="1" w:styleId="DefaultParagraphFont">
     <w:name w:val="Default Paragraph Font"/>
     <w:uiPriority w:val="1"/>
+    <w:semiHidden/>
     <w:unhideWhenUsed/>
   </w:style>
   <w:style w:type="table" w:default="1" w:styleId="TableNormal">
@@ -1291,6 +1930,15 @@
       <w:color w:val="605E5C"/>
       <w:shd w:val="clear" w:color="auto" w:fill="E1DFDD"/>
     </w:rPr>
+  </w:style>
+  <w:style w:type="paragraph" w:styleId="NoSpacing">
+    <w:name w:val="No Spacing"/>
+    <w:uiPriority w:val="1"/>
+    <w:qFormat/>
+    <w:rsid w:val="00D53071"/>
+    <w:pPr>
+      <w:spacing w:after="0" w:line="240" w:lineRule="auto"/>
+    </w:pPr>
   </w:style>
 </w:styles>
 </file>

</xml_diff>

<commit_message>
Git notes update , added the kgen part and installing WSL details
</commit_message>
<xml_diff>
--- a/Initial_PC_Install.docx
+++ b/Initial_PC_Install.docx
@@ -126,13 +126,11 @@
     <w:p/>
     <w:p>
       <w:r>
-        <w:t xml:space="preserve">PS C:\Windows\system32&gt; </w:t>
-      </w:r>
-      <w:proofErr w:type="spellStart"/>
-      <w:r>
-        <w:t>wsl</w:t>
-      </w:r>
-      <w:proofErr w:type="spellEnd"/>
+        <w:t>PS C:\Windows\system32&gt; wsl</w:t>
+      </w:r>
+      <w:r>
+        <w:t xml:space="preserve">.exe </w:t>
+      </w:r>
       <w:r>
         <w:t xml:space="preserve"> –install</w:t>
       </w:r>
@@ -221,6 +219,19 @@
       </w:r>
     </w:p>
     <w:p/>
+    <w:p>
+      <w:r>
+        <w:t>After reboot</w:t>
+      </w:r>
+    </w:p>
+    <w:p>
+      <w:r>
+        <w:t>PS C:\Windows\system32&gt;</w:t>
+      </w:r>
+      <w:r>
+        <w:t>wsl.exe  --install Ubuntu</w:t>
+      </w:r>
+    </w:p>
     <w:p/>
     <w:p>
       <w:r>
@@ -331,6 +342,7 @@
           <w:sz w:val="20"/>
           <w:szCs w:val="20"/>
         </w:rPr>
+        <w:lastRenderedPageBreak/>
         <w:t>total 16</w:t>
       </w:r>
     </w:p>
@@ -511,7 +523,6 @@
           <w:sz w:val="20"/>
           <w:szCs w:val="20"/>
         </w:rPr>
-        <w:lastRenderedPageBreak/>
         <w:t>lrwxrwxrwx</w:t>
       </w:r>
       <w:proofErr w:type="spellEnd"/>

</xml_diff>

<commit_message>
Updates work week Feb 9th 2026
</commit_message>
<xml_diff>
--- a/Initial_PC_Install.docx
+++ b/Initial_PC_Install.docx
@@ -142,17 +142,8 @@
           <w:b/>
           <w:bCs/>
         </w:rPr>
-        <w:t xml:space="preserve">List of commands for </w:t>
-      </w:r>
-      <w:proofErr w:type="spellStart"/>
-      <w:r>
-        <w:rPr>
-          <w:b/>
-          <w:bCs/>
-        </w:rPr>
-        <w:t>wsl</w:t>
-      </w:r>
-      <w:proofErr w:type="spellEnd"/>
+        <w:t>List of commands for wsl</w:t>
+      </w:r>
     </w:p>
     <w:p>
       <w:pPr>
@@ -161,13 +152,8 @@
           <w:numId w:val="1"/>
         </w:numPr>
       </w:pPr>
-      <w:proofErr w:type="spellStart"/>
-      <w:r>
-        <w:t>wsl</w:t>
-      </w:r>
-      <w:proofErr w:type="spellEnd"/>
-      <w:r>
-        <w:t xml:space="preserve"> : This command will start a new WSL session.</w:t>
+      <w:r>
+        <w:t>wsl : This command will start a new WSL session.</w:t>
       </w:r>
     </w:p>
     <w:p>
@@ -177,13 +163,8 @@
           <w:numId w:val="1"/>
         </w:numPr>
       </w:pPr>
-      <w:proofErr w:type="spellStart"/>
-      <w:r>
-        <w:t>wsl</w:t>
-      </w:r>
-      <w:proofErr w:type="spellEnd"/>
-      <w:r>
-        <w:t xml:space="preserve"> -l : This command will list all of the installed WSL distributions.</w:t>
+      <w:r>
+        <w:t>wsl -l : This command will list all of the installed WSL distributions.</w:t>
       </w:r>
     </w:p>
     <w:p>
@@ -193,13 +174,8 @@
           <w:numId w:val="1"/>
         </w:numPr>
       </w:pPr>
-      <w:proofErr w:type="spellStart"/>
-      <w:r>
-        <w:t>wsl</w:t>
-      </w:r>
-      <w:proofErr w:type="spellEnd"/>
-      <w:r>
-        <w:t xml:space="preserve"> -d &lt;distribution name&gt; : This command will start a new WSL session using the specified distribution.</w:t>
+      <w:r>
+        <w:t>wsl -d &lt;distribution name&gt; : This command will start a new WSL session using the specified distribution.</w:t>
       </w:r>
     </w:p>
     <w:p>
@@ -209,13 +185,8 @@
           <w:numId w:val="1"/>
         </w:numPr>
       </w:pPr>
-      <w:proofErr w:type="spellStart"/>
-      <w:r>
-        <w:t>wsl</w:t>
-      </w:r>
-      <w:proofErr w:type="spellEnd"/>
-      <w:r>
-        <w:t xml:space="preserve"> --shutdown : This command will shut down all running WSL sessions.</w:t>
+      <w:r>
+        <w:t>wsl --shutdown : This command will shut down all running WSL sessions.</w:t>
       </w:r>
     </w:p>
     <w:p/>
@@ -226,10 +197,7 @@
     </w:p>
     <w:p>
       <w:r>
-        <w:t>PS C:\Windows\system32&gt;</w:t>
-      </w:r>
-      <w:r>
-        <w:t>wsl.exe  --install Ubuntu</w:t>
+        <w:t>PS C:\Windows\system32&gt;wsl.exe  --install Ubuntu</w:t>
       </w:r>
     </w:p>
     <w:p/>
@@ -243,13 +211,8 @@
         <w:t>#</w:t>
       </w:r>
       <w:r>
-        <w:t>sudo apt install default-</w:t>
-      </w:r>
-      <w:proofErr w:type="spellStart"/>
-      <w:r>
-        <w:t>jre</w:t>
-      </w:r>
-      <w:proofErr w:type="spellEnd"/>
+        <w:t>sudo apt install default-jre</w:t>
+      </w:r>
     </w:p>
     <w:p>
       <w:r>
@@ -269,65 +232,8 @@
           <w:sz w:val="20"/>
           <w:szCs w:val="20"/>
         </w:rPr>
-        <w:t>a233c1f@PF5P2T0J:/</w:t>
-      </w:r>
-      <w:proofErr w:type="spellStart"/>
-      <w:r>
-        <w:rPr>
-          <w:sz w:val="20"/>
-          <w:szCs w:val="20"/>
-        </w:rPr>
-        <w:t>mnt</w:t>
-      </w:r>
-      <w:proofErr w:type="spellEnd"/>
-      <w:r>
-        <w:rPr>
-          <w:sz w:val="20"/>
-          <w:szCs w:val="20"/>
-        </w:rPr>
-        <w:t>/c/kafka_2.13-4.1.1$ ls -</w:t>
-      </w:r>
-      <w:proofErr w:type="spellStart"/>
-      <w:r>
-        <w:rPr>
-          <w:sz w:val="20"/>
-          <w:szCs w:val="20"/>
-        </w:rPr>
-        <w:t>alF</w:t>
-      </w:r>
-      <w:proofErr w:type="spellEnd"/>
-      <w:r>
-        <w:rPr>
-          <w:sz w:val="20"/>
-          <w:szCs w:val="20"/>
-        </w:rPr>
-        <w:t xml:space="preserve"> /</w:t>
-      </w:r>
-      <w:proofErr w:type="spellStart"/>
-      <w:r>
-        <w:rPr>
-          <w:sz w:val="20"/>
-          <w:szCs w:val="20"/>
-        </w:rPr>
-        <w:t>usr</w:t>
-      </w:r>
-      <w:proofErr w:type="spellEnd"/>
-      <w:r>
-        <w:rPr>
-          <w:sz w:val="20"/>
-          <w:szCs w:val="20"/>
-        </w:rPr>
-        <w:t>/lib/</w:t>
-      </w:r>
-      <w:proofErr w:type="spellStart"/>
-      <w:r>
-        <w:rPr>
-          <w:sz w:val="20"/>
-          <w:szCs w:val="20"/>
-        </w:rPr>
-        <w:t>jvm</w:t>
-      </w:r>
-      <w:proofErr w:type="spellEnd"/>
+        <w:t>a233c1f@PF5P2T0J:/mnt/c/kafka_2.13-4.1.1$ ls -alF /usr/lib/jvm</w:t>
+      </w:r>
     </w:p>
     <w:p>
       <w:pPr>
@@ -354,169 +260,54 @@
           <w:szCs w:val="20"/>
         </w:rPr>
       </w:pPr>
-      <w:proofErr w:type="spellStart"/>
-      <w:r>
-        <w:rPr>
-          <w:sz w:val="20"/>
-          <w:szCs w:val="20"/>
-        </w:rPr>
-        <w:t>drwxr</w:t>
-      </w:r>
-      <w:proofErr w:type="spellEnd"/>
-      <w:r>
-        <w:rPr>
-          <w:sz w:val="20"/>
-          <w:szCs w:val="20"/>
-        </w:rPr>
-        <w:t>-</w:t>
-      </w:r>
-      <w:proofErr w:type="spellStart"/>
-      <w:r>
-        <w:rPr>
-          <w:sz w:val="20"/>
-          <w:szCs w:val="20"/>
-        </w:rPr>
-        <w:t>xr</w:t>
-      </w:r>
-      <w:proofErr w:type="spellEnd"/>
-      <w:r>
-        <w:rPr>
-          <w:sz w:val="20"/>
-          <w:szCs w:val="20"/>
-        </w:rPr>
-        <w:t xml:space="preserve">-x  3 root </w:t>
-      </w:r>
-      <w:proofErr w:type="spellStart"/>
-      <w:r>
-        <w:rPr>
-          <w:sz w:val="20"/>
-          <w:szCs w:val="20"/>
-        </w:rPr>
-        <w:t>root</w:t>
-      </w:r>
-      <w:proofErr w:type="spellEnd"/>
-      <w:r>
-        <w:rPr>
-          <w:sz w:val="20"/>
-          <w:szCs w:val="20"/>
-        </w:rPr>
-        <w:t xml:space="preserve"> 4096 Feb  3 15:53 ./</w:t>
-      </w:r>
-    </w:p>
-    <w:p>
-      <w:pPr>
-        <w:pStyle w:val="NoSpacing"/>
-        <w:rPr>
-          <w:sz w:val="20"/>
-          <w:szCs w:val="20"/>
-        </w:rPr>
-      </w:pPr>
-      <w:proofErr w:type="spellStart"/>
-      <w:r>
-        <w:rPr>
-          <w:sz w:val="20"/>
-          <w:szCs w:val="20"/>
-        </w:rPr>
-        <w:t>drwxr</w:t>
-      </w:r>
-      <w:proofErr w:type="spellEnd"/>
-      <w:r>
-        <w:rPr>
-          <w:sz w:val="20"/>
-          <w:szCs w:val="20"/>
-        </w:rPr>
-        <w:t>-</w:t>
-      </w:r>
-      <w:proofErr w:type="spellStart"/>
-      <w:r>
-        <w:rPr>
-          <w:sz w:val="20"/>
-          <w:szCs w:val="20"/>
-        </w:rPr>
-        <w:t>xr</w:t>
-      </w:r>
-      <w:proofErr w:type="spellEnd"/>
-      <w:r>
-        <w:rPr>
-          <w:sz w:val="20"/>
-          <w:szCs w:val="20"/>
-        </w:rPr>
-        <w:t xml:space="preserve">-x 58 root </w:t>
-      </w:r>
-      <w:proofErr w:type="spellStart"/>
-      <w:r>
-        <w:rPr>
-          <w:sz w:val="20"/>
-          <w:szCs w:val="20"/>
-        </w:rPr>
-        <w:t>root</w:t>
-      </w:r>
-      <w:proofErr w:type="spellEnd"/>
-      <w:r>
-        <w:rPr>
-          <w:sz w:val="20"/>
-          <w:szCs w:val="20"/>
-        </w:rPr>
-        <w:t xml:space="preserve"> 4096 Feb  3 15:53 ../</w:t>
-      </w:r>
-    </w:p>
-    <w:p>
-      <w:pPr>
-        <w:pStyle w:val="NoSpacing"/>
-        <w:rPr>
-          <w:sz w:val="20"/>
-          <w:szCs w:val="20"/>
-        </w:rPr>
-      </w:pPr>
-      <w:r>
-        <w:rPr>
-          <w:sz w:val="20"/>
-          <w:szCs w:val="20"/>
-        </w:rPr>
-        <w:t>-</w:t>
-      </w:r>
-      <w:proofErr w:type="spellStart"/>
-      <w:r>
-        <w:rPr>
-          <w:sz w:val="20"/>
-          <w:szCs w:val="20"/>
-        </w:rPr>
-        <w:t>rw</w:t>
-      </w:r>
-      <w:proofErr w:type="spellEnd"/>
-      <w:r>
-        <w:rPr>
-          <w:sz w:val="20"/>
-          <w:szCs w:val="20"/>
-        </w:rPr>
-        <w:t xml:space="preserve">-r--r--  1 root </w:t>
-      </w:r>
-      <w:proofErr w:type="spellStart"/>
-      <w:r>
-        <w:rPr>
-          <w:sz w:val="20"/>
-          <w:szCs w:val="20"/>
-        </w:rPr>
-        <w:t>root</w:t>
-      </w:r>
-      <w:proofErr w:type="spellEnd"/>
-      <w:r>
-        <w:rPr>
-          <w:sz w:val="20"/>
-          <w:szCs w:val="20"/>
-        </w:rPr>
-        <w:t xml:space="preserve"> 1840 Jan 23 00:46 .java-1.21.0-openjdk-amd64.jinfo</w:t>
-      </w:r>
-    </w:p>
-    <w:p>
-      <w:pPr>
-        <w:pStyle w:val="NoSpacing"/>
-        <w:rPr>
-          <w:sz w:val="20"/>
-          <w:szCs w:val="20"/>
-        </w:rPr>
-      </w:pPr>
-      <w:proofErr w:type="spellStart"/>
+      <w:r>
+        <w:rPr>
+          <w:sz w:val="20"/>
+          <w:szCs w:val="20"/>
+        </w:rPr>
+        <w:t>drwxr-xr-x  3 root root 4096 Feb  3 15:53 ./</w:t>
+      </w:r>
+    </w:p>
+    <w:p>
+      <w:pPr>
+        <w:pStyle w:val="NoSpacing"/>
+        <w:rPr>
+          <w:sz w:val="20"/>
+          <w:szCs w:val="20"/>
+        </w:rPr>
+      </w:pPr>
+      <w:r>
+        <w:rPr>
+          <w:sz w:val="20"/>
+          <w:szCs w:val="20"/>
+        </w:rPr>
+        <w:t>drwxr-xr-x 58 root root 4096 Feb  3 15:53 ../</w:t>
+      </w:r>
+    </w:p>
+    <w:p>
+      <w:pPr>
+        <w:pStyle w:val="NoSpacing"/>
+        <w:rPr>
+          <w:sz w:val="20"/>
+          <w:szCs w:val="20"/>
+        </w:rPr>
+      </w:pPr>
+      <w:r>
+        <w:rPr>
+          <w:sz w:val="20"/>
+          <w:szCs w:val="20"/>
+        </w:rPr>
+        <w:t>-rw-r--r--  1 root root 1840 Jan 23 00:46 .java-1.21.0-openjdk-amd64.jinfo</w:t>
+      </w:r>
+    </w:p>
+    <w:p>
+      <w:pPr>
+        <w:pStyle w:val="NoSpacing"/>
+        <w:rPr>
+          <w:sz w:val="20"/>
+          <w:szCs w:val="20"/>
+        </w:rPr>
+      </w:pPr>
       <w:r>
         <w:rPr>
           <w:color w:val="FF0000"/>
@@ -525,40 +316,22 @@
         </w:rPr>
         <w:t>lrwxrwxrwx</w:t>
       </w:r>
-      <w:proofErr w:type="spellEnd"/>
-      <w:r>
-        <w:rPr>
-          <w:sz w:val="20"/>
-          <w:szCs w:val="20"/>
-        </w:rPr>
-        <w:t xml:space="preserve">  1 root </w:t>
-      </w:r>
-      <w:proofErr w:type="spellStart"/>
-      <w:r>
-        <w:rPr>
-          <w:sz w:val="20"/>
-          <w:szCs w:val="20"/>
-        </w:rPr>
-        <w:t>root</w:t>
-      </w:r>
-      <w:proofErr w:type="spellEnd"/>
-      <w:r>
-        <w:rPr>
-          <w:sz w:val="20"/>
-          <w:szCs w:val="20"/>
-        </w:rPr>
-        <w:t xml:space="preserve">   25 Oct  5  2023 default-java -&gt; java-1.21.0-openjdk-amd64/</w:t>
-      </w:r>
-    </w:p>
-    <w:p>
-      <w:pPr>
-        <w:pStyle w:val="NoSpacing"/>
-        <w:rPr>
-          <w:sz w:val="20"/>
-          <w:szCs w:val="20"/>
-        </w:rPr>
-      </w:pPr>
-      <w:proofErr w:type="spellStart"/>
+      <w:r>
+        <w:rPr>
+          <w:sz w:val="20"/>
+          <w:szCs w:val="20"/>
+        </w:rPr>
+        <w:t xml:space="preserve">  1 root root   25 Oct  5  2023 default-java -&gt; java-1.21.0-openjdk-amd64/</w:t>
+      </w:r>
+    </w:p>
+    <w:p>
+      <w:pPr>
+        <w:pStyle w:val="NoSpacing"/>
+        <w:rPr>
+          <w:sz w:val="20"/>
+          <w:szCs w:val="20"/>
+        </w:rPr>
+      </w:pPr>
       <w:r>
         <w:rPr>
           <w:color w:val="FF0000"/>
@@ -567,186 +340,78 @@
         </w:rPr>
         <w:t>lrwxrwxrwx</w:t>
       </w:r>
-      <w:proofErr w:type="spellEnd"/>
-      <w:r>
-        <w:rPr>
-          <w:sz w:val="20"/>
-          <w:szCs w:val="20"/>
-        </w:rPr>
-        <w:t xml:space="preserve">  1 root </w:t>
-      </w:r>
-      <w:proofErr w:type="spellStart"/>
-      <w:r>
-        <w:rPr>
-          <w:sz w:val="20"/>
-          <w:szCs w:val="20"/>
-        </w:rPr>
-        <w:t>root</w:t>
-      </w:r>
-      <w:proofErr w:type="spellEnd"/>
-      <w:r>
-        <w:rPr>
-          <w:sz w:val="20"/>
-          <w:szCs w:val="20"/>
-        </w:rPr>
-        <w:t xml:space="preserve">   21 Jan 23 00:46 java-1.21.0-openjdk-amd64 -&gt; java-21-openjdk-amd64/</w:t>
-      </w:r>
-    </w:p>
-    <w:p>
-      <w:pPr>
-        <w:pStyle w:val="NoSpacing"/>
-        <w:rPr>
-          <w:sz w:val="20"/>
-          <w:szCs w:val="20"/>
-        </w:rPr>
-      </w:pPr>
-      <w:proofErr w:type="spellStart"/>
-      <w:r>
-        <w:rPr>
-          <w:sz w:val="20"/>
-          <w:szCs w:val="20"/>
-        </w:rPr>
-        <w:t>drwxr</w:t>
-      </w:r>
-      <w:proofErr w:type="spellEnd"/>
-      <w:r>
-        <w:rPr>
-          <w:sz w:val="20"/>
-          <w:szCs w:val="20"/>
-        </w:rPr>
-        <w:t>-</w:t>
-      </w:r>
-      <w:proofErr w:type="spellStart"/>
-      <w:r>
-        <w:rPr>
-          <w:sz w:val="20"/>
-          <w:szCs w:val="20"/>
-        </w:rPr>
-        <w:t>xr</w:t>
-      </w:r>
-      <w:proofErr w:type="spellEnd"/>
-      <w:r>
-        <w:rPr>
-          <w:sz w:val="20"/>
-          <w:szCs w:val="20"/>
-        </w:rPr>
-        <w:t xml:space="preserve">-x  7 root </w:t>
-      </w:r>
-      <w:proofErr w:type="spellStart"/>
-      <w:r>
-        <w:rPr>
-          <w:sz w:val="20"/>
-          <w:szCs w:val="20"/>
-        </w:rPr>
-        <w:t>root</w:t>
-      </w:r>
-      <w:proofErr w:type="spellEnd"/>
-      <w:r>
-        <w:rPr>
-          <w:sz w:val="20"/>
-          <w:szCs w:val="20"/>
-        </w:rPr>
-        <w:t xml:space="preserve"> 4096 Feb  3 15:53 java-21-openjdk-amd64/</w:t>
-      </w:r>
-    </w:p>
-    <w:p>
-      <w:pPr>
-        <w:rPr>
-          <w:sz w:val="20"/>
-          <w:szCs w:val="20"/>
-        </w:rPr>
-      </w:pPr>
-    </w:p>
-    <w:p>
-      <w:pPr>
-        <w:rPr>
-          <w:sz w:val="20"/>
-          <w:szCs w:val="20"/>
-        </w:rPr>
-      </w:pPr>
-    </w:p>
-    <w:p>
-      <w:pPr>
-        <w:rPr>
-          <w:sz w:val="20"/>
-          <w:szCs w:val="20"/>
-        </w:rPr>
-      </w:pPr>
-      <w:r>
-        <w:rPr>
-          <w:sz w:val="20"/>
-          <w:szCs w:val="20"/>
-        </w:rPr>
-        <w:t>.</w:t>
-      </w:r>
-      <w:proofErr w:type="spellStart"/>
-      <w:r>
-        <w:rPr>
-          <w:sz w:val="20"/>
-          <w:szCs w:val="20"/>
-        </w:rPr>
-        <w:t>bash.profile</w:t>
-      </w:r>
-      <w:proofErr w:type="spellEnd"/>
-      <w:r>
-        <w:rPr>
-          <w:sz w:val="20"/>
-          <w:szCs w:val="20"/>
-        </w:rPr>
-        <w:t xml:space="preserve"> or in /</w:t>
-      </w:r>
-      <w:proofErr w:type="spellStart"/>
-      <w:r>
-        <w:rPr>
-          <w:sz w:val="20"/>
-          <w:szCs w:val="20"/>
-        </w:rPr>
-        <w:t>etc</w:t>
-      </w:r>
-      <w:proofErr w:type="spellEnd"/>
-      <w:r>
-        <w:rPr>
-          <w:sz w:val="20"/>
-          <w:szCs w:val="20"/>
-        </w:rPr>
-        <w:t>/</w:t>
-      </w:r>
-      <w:proofErr w:type="spellStart"/>
-      <w:r>
-        <w:rPr>
-          <w:sz w:val="20"/>
-          <w:szCs w:val="20"/>
-        </w:rPr>
-        <w:t>environment.d</w:t>
-      </w:r>
-      <w:proofErr w:type="spellEnd"/>
-      <w:r>
-        <w:rPr>
-          <w:sz w:val="20"/>
-          <w:szCs w:val="20"/>
-        </w:rPr>
-        <w:t xml:space="preserve">/90java.conf </w:t>
-      </w:r>
-    </w:p>
-    <w:p>
-      <w:r>
-        <w:t>JAVA_HOME="/</w:t>
-      </w:r>
-      <w:proofErr w:type="spellStart"/>
-      <w:r>
-        <w:t>usr</w:t>
-      </w:r>
-      <w:proofErr w:type="spellEnd"/>
-      <w:r>
-        <w:t>/lib/</w:t>
-      </w:r>
-      <w:proofErr w:type="spellStart"/>
-      <w:r>
-        <w:t>jvm</w:t>
-      </w:r>
-      <w:proofErr w:type="spellEnd"/>
-      <w:r>
-        <w:t>/default-java"</w:t>
+      <w:r>
+        <w:rPr>
+          <w:sz w:val="20"/>
+          <w:szCs w:val="20"/>
+        </w:rPr>
+        <w:t xml:space="preserve">  1 root root   21 Jan 23 00:46 java-1.21.0-openjdk-amd64 -&gt; java-21-openjdk-amd64/</w:t>
+      </w:r>
+    </w:p>
+    <w:p>
+      <w:pPr>
+        <w:pStyle w:val="NoSpacing"/>
+        <w:rPr>
+          <w:sz w:val="20"/>
+          <w:szCs w:val="20"/>
+        </w:rPr>
+      </w:pPr>
+      <w:r>
+        <w:rPr>
+          <w:sz w:val="20"/>
+          <w:szCs w:val="20"/>
+        </w:rPr>
+        <w:t>drwxr-xr-x  7 root root 4096 Feb  3 15:53 java-21-openjdk-amd64/</w:t>
+      </w:r>
+    </w:p>
+    <w:p>
+      <w:pPr>
+        <w:rPr>
+          <w:sz w:val="20"/>
+          <w:szCs w:val="20"/>
+        </w:rPr>
+      </w:pPr>
+    </w:p>
+    <w:p>
+      <w:pPr>
+        <w:rPr>
+          <w:sz w:val="20"/>
+          <w:szCs w:val="20"/>
+        </w:rPr>
+      </w:pPr>
+    </w:p>
+    <w:p>
+      <w:pPr>
+        <w:rPr>
+          <w:rFonts w:ascii="Consolas" w:hAnsi="Consolas"/>
+          <w:sz w:val="16"/>
+          <w:szCs w:val="16"/>
+        </w:rPr>
+      </w:pPr>
+      <w:r>
+        <w:rPr>
+          <w:rFonts w:ascii="Consolas" w:hAnsi="Consolas"/>
+          <w:sz w:val="16"/>
+          <w:szCs w:val="16"/>
+        </w:rPr>
+        <w:t xml:space="preserve">.bash.profile or in /etc/environment.d/90java.conf </w:t>
+      </w:r>
+    </w:p>
+    <w:p>
+      <w:pPr>
+        <w:rPr>
+          <w:rFonts w:ascii="Consolas" w:hAnsi="Consolas"/>
+          <w:sz w:val="16"/>
+          <w:szCs w:val="16"/>
+        </w:rPr>
+      </w:pPr>
+      <w:r>
+        <w:rPr>
+          <w:rFonts w:ascii="Consolas" w:hAnsi="Consolas"/>
+          <w:sz w:val="16"/>
+          <w:szCs w:val="16"/>
+        </w:rPr>
+        <w:t>JAVA_HOME="/usr/lib/jvm/default-java"</w:t>
       </w:r>
     </w:p>
     <w:p/>
@@ -763,33 +428,8 @@
           <w:sz w:val="20"/>
           <w:szCs w:val="20"/>
         </w:rPr>
-        <w:t xml:space="preserve">a233c1f@PF5P2T0J:~$ docker run -d --name broker </w:t>
-      </w:r>
-      <w:proofErr w:type="spellStart"/>
-      <w:r>
-        <w:rPr>
-          <w:sz w:val="20"/>
-          <w:szCs w:val="20"/>
-        </w:rPr>
-        <w:t>apache</w:t>
-      </w:r>
-      <w:proofErr w:type="spellEnd"/>
-      <w:r>
-        <w:rPr>
-          <w:sz w:val="20"/>
-          <w:szCs w:val="20"/>
-        </w:rPr>
-        <w:t>/</w:t>
-      </w:r>
-      <w:proofErr w:type="spellStart"/>
-      <w:r>
-        <w:rPr>
-          <w:sz w:val="20"/>
-          <w:szCs w:val="20"/>
-        </w:rPr>
-        <w:t>kafka:latest</w:t>
-      </w:r>
-      <w:proofErr w:type="spellEnd"/>
+        <w:t>a233c1f@PF5P2T0J:~$ docker run -d --name broker apache/kafka:latest</w:t>
+      </w:r>
     </w:p>
     <w:p>
       <w:pPr>
@@ -815,21 +455,12 @@
           <w:szCs w:val="20"/>
         </w:rPr>
       </w:pPr>
-      <w:proofErr w:type="spellStart"/>
-      <w:r>
-        <w:rPr>
-          <w:sz w:val="20"/>
-          <w:szCs w:val="20"/>
-        </w:rPr>
-        <w:t>sudo</w:t>
-      </w:r>
-      <w:proofErr w:type="spellEnd"/>
-      <w:r>
-        <w:rPr>
-          <w:sz w:val="20"/>
-          <w:szCs w:val="20"/>
-        </w:rPr>
-        <w:t xml:space="preserve"> apt install docker.io      # version 28.2.2-0ubuntu1~24.04.1, or</w:t>
+      <w:r>
+        <w:rPr>
+          <w:sz w:val="20"/>
+          <w:szCs w:val="20"/>
+        </w:rPr>
+        <w:t>sudo apt install docker.io      # version 28.2.2-0ubuntu1~24.04.1, or</w:t>
       </w:r>
     </w:p>
     <w:p>
@@ -852,24 +483,435 @@
           <w:sz w:val="20"/>
           <w:szCs w:val="20"/>
         </w:rPr>
-        <w:t xml:space="preserve">sudo apt install </w:t>
-      </w:r>
-      <w:proofErr w:type="spellStart"/>
-      <w:r>
-        <w:rPr>
-          <w:sz w:val="20"/>
-          <w:szCs w:val="20"/>
-        </w:rPr>
-        <w:t>podman</w:t>
-      </w:r>
-      <w:proofErr w:type="spellEnd"/>
-      <w:r>
-        <w:rPr>
-          <w:sz w:val="20"/>
-          <w:szCs w:val="20"/>
-        </w:rPr>
-        <w:t>-docker  # version 4.9.3+ds1-1ubuntu0.2</w:t>
-      </w:r>
+        <w:t>sudo apt install podman-docker  # version 4.9.3+ds1-1ubuntu0.2</w:t>
+      </w:r>
+    </w:p>
+    <w:p>
+      <w:pPr>
+        <w:pStyle w:val="NoSpacing"/>
+        <w:rPr>
+          <w:sz w:val="20"/>
+          <w:szCs w:val="20"/>
+        </w:rPr>
+      </w:pPr>
+    </w:p>
+    <w:p>
+      <w:pPr>
+        <w:pStyle w:val="NoSpacing"/>
+        <w:rPr>
+          <w:sz w:val="20"/>
+          <w:szCs w:val="20"/>
+        </w:rPr>
+      </w:pPr>
+    </w:p>
+    <w:p>
+      <w:pPr>
+        <w:pStyle w:val="NoSpacing"/>
+        <w:rPr>
+          <w:sz w:val="20"/>
+          <w:szCs w:val="20"/>
+        </w:rPr>
+      </w:pPr>
+      <w:r>
+        <w:rPr>
+          <w:sz w:val="20"/>
+          <w:szCs w:val="20"/>
+        </w:rPr>
+        <w:t>In the WSL env</w:t>
+      </w:r>
+    </w:p>
+    <w:p>
+      <w:pPr>
+        <w:pStyle w:val="NoSpacing"/>
+        <w:rPr>
+          <w:sz w:val="20"/>
+          <w:szCs w:val="20"/>
+        </w:rPr>
+      </w:pPr>
+    </w:p>
+    <w:p>
+      <w:pPr>
+        <w:pStyle w:val="NoSpacing"/>
+        <w:rPr>
+          <w:sz w:val="20"/>
+          <w:szCs w:val="20"/>
+        </w:rPr>
+      </w:pPr>
+    </w:p>
+    <w:p>
+      <w:pPr>
+        <w:pStyle w:val="NoSpacing"/>
+      </w:pPr>
+      <w:r>
+        <w:t>Installing GO</w:t>
+      </w:r>
+    </w:p>
+    <w:p>
+      <w:pPr>
+        <w:pStyle w:val="NoSpacing"/>
+        <w:rPr>
+          <w:sz w:val="20"/>
+          <w:szCs w:val="20"/>
+        </w:rPr>
+      </w:pPr>
+    </w:p>
+    <w:p>
+      <w:pPr>
+        <w:pStyle w:val="NoSpacing"/>
+        <w:rPr>
+          <w:sz w:val="20"/>
+          <w:szCs w:val="20"/>
+        </w:rPr>
+      </w:pPr>
+      <w:hyperlink r:id="rId8" w:history="1">
+        <w:r>
+          <w:rPr>
+            <w:rStyle w:val="Hyperlink"/>
+            <w:sz w:val="20"/>
+            <w:szCs w:val="20"/>
+          </w:rPr>
+          <w:t>Install Go binary manually</w:t>
+        </w:r>
+      </w:hyperlink>
+    </w:p>
+    <w:p>
+      <w:pPr>
+        <w:pStyle w:val="NoSpacing"/>
+        <w:rPr>
+          <w:sz w:val="20"/>
+          <w:szCs w:val="20"/>
+        </w:rPr>
+      </w:pPr>
+    </w:p>
+    <w:p>
+      <w:pPr>
+        <w:pStyle w:val="NoSpacing"/>
+        <w:rPr>
+          <w:rFonts w:ascii="Consolas" w:hAnsi="Consolas"/>
+          <w:sz w:val="16"/>
+          <w:szCs w:val="16"/>
+        </w:rPr>
+      </w:pPr>
+      <w:r>
+        <w:rPr>
+          <w:rFonts w:ascii="Consolas" w:hAnsi="Consolas"/>
+          <w:sz w:val="16"/>
+          <w:szCs w:val="16"/>
+        </w:rPr>
+        <w:t>#</w:t>
+      </w:r>
+      <w:r>
+        <w:rPr>
+          <w:rFonts w:ascii="Consolas" w:hAnsi="Consolas"/>
+          <w:sz w:val="16"/>
+          <w:szCs w:val="16"/>
+        </w:rPr>
+        <w:t>cd /usr/local</w:t>
+      </w:r>
+    </w:p>
+    <w:p>
+      <w:pPr>
+        <w:pStyle w:val="NoSpacing"/>
+        <w:rPr>
+          <w:rFonts w:ascii="Consolas" w:hAnsi="Consolas"/>
+          <w:sz w:val="16"/>
+          <w:szCs w:val="16"/>
+        </w:rPr>
+      </w:pPr>
+      <w:r>
+        <w:rPr>
+          <w:rFonts w:ascii="Consolas" w:hAnsi="Consolas"/>
+          <w:sz w:val="16"/>
+          <w:szCs w:val="16"/>
+        </w:rPr>
+        <w:t xml:space="preserve">#sudo wget </w:t>
+      </w:r>
+      <w:hyperlink r:id="rId9" w:history="1">
+        <w:r>
+          <w:rPr>
+            <w:rStyle w:val="Hyperlink"/>
+            <w:rFonts w:ascii="Consolas" w:hAnsi="Consolas"/>
+            <w:sz w:val="16"/>
+            <w:szCs w:val="16"/>
+          </w:rPr>
+          <w:t>https://go.dev/dl/go1.26.0.linux-amd64.tar.gz</w:t>
+        </w:r>
+      </w:hyperlink>
+    </w:p>
+    <w:p>
+      <w:pPr>
+        <w:pStyle w:val="NoSpacing"/>
+        <w:rPr>
+          <w:rFonts w:ascii="Consolas" w:hAnsi="Consolas"/>
+          <w:sz w:val="16"/>
+          <w:szCs w:val="16"/>
+        </w:rPr>
+      </w:pPr>
+      <w:r>
+        <w:rPr>
+          <w:rFonts w:ascii="Consolas" w:hAnsi="Consolas"/>
+          <w:sz w:val="16"/>
+          <w:szCs w:val="16"/>
+        </w:rPr>
+        <w:t>#</w:t>
+      </w:r>
+      <w:r>
+        <w:rPr>
+          <w:rFonts w:ascii="Consolas" w:hAnsi="Consolas"/>
+          <w:sz w:val="16"/>
+          <w:szCs w:val="16"/>
+        </w:rPr>
+        <w:t>sudo tar -xvzf go1.26.0.linux-amd64.tar.gz</w:t>
+      </w:r>
+    </w:p>
+    <w:p>
+      <w:pPr>
+        <w:pStyle w:val="NoSpacing"/>
+      </w:pPr>
+    </w:p>
+    <w:p>
+      <w:pPr>
+        <w:pStyle w:val="NoSpacing"/>
+      </w:pPr>
+      <w:r>
+        <w:t xml:space="preserve">Update environment </w:t>
+      </w:r>
+      <w:r>
+        <w:t>and path</w:t>
+      </w:r>
+      <w:r>
+        <w:t xml:space="preserve"> </w:t>
+      </w:r>
+    </w:p>
+    <w:p>
+      <w:pPr>
+        <w:pStyle w:val="NoSpacing"/>
+      </w:pPr>
+    </w:p>
+    <w:p>
+      <w:pPr>
+        <w:pStyle w:val="NoSpacing"/>
+      </w:pPr>
+      <w:r>
+        <w:t>https://code.dev.rewe.cloud/ip/caas/modules/go/kafka-self-service</w:t>
+      </w:r>
+    </w:p>
+    <w:p>
+      <w:pPr>
+        <w:pStyle w:val="NoSpacing"/>
+      </w:pPr>
+    </w:p>
+    <w:p>
+      <w:pPr>
+        <w:pStyle w:val="NoSpacing"/>
+      </w:pPr>
+    </w:p>
+    <w:p>
+      <w:pPr>
+        <w:pStyle w:val="NoSpacing"/>
+        <w:rPr>
+          <w:rFonts w:ascii="Consolas" w:hAnsi="Consolas"/>
+          <w:sz w:val="16"/>
+          <w:szCs w:val="16"/>
+        </w:rPr>
+      </w:pPr>
+      <w:r>
+        <w:rPr>
+          <w:rFonts w:ascii="Consolas" w:hAnsi="Consolas"/>
+          <w:sz w:val="16"/>
+          <w:szCs w:val="16"/>
+        </w:rPr>
+        <w:t>a233c1f@PF5P2T0</w:t>
+      </w:r>
+      <w:proofErr w:type="gramStart"/>
+      <w:r>
+        <w:rPr>
+          <w:rFonts w:ascii="Consolas" w:hAnsi="Consolas"/>
+          <w:sz w:val="16"/>
+          <w:szCs w:val="16"/>
+        </w:rPr>
+        <w:t>J:~</w:t>
+      </w:r>
+      <w:proofErr w:type="gramEnd"/>
+      <w:r>
+        <w:rPr>
+          <w:rFonts w:ascii="Consolas" w:hAnsi="Consolas"/>
+          <w:sz w:val="16"/>
+          <w:szCs w:val="16"/>
+        </w:rPr>
+        <w:t>$ tail -</w:t>
+      </w:r>
+      <w:proofErr w:type="gramStart"/>
+      <w:r>
+        <w:rPr>
+          <w:rFonts w:ascii="Consolas" w:hAnsi="Consolas"/>
+          <w:sz w:val="16"/>
+          <w:szCs w:val="16"/>
+        </w:rPr>
+        <w:t>4 .bashrc</w:t>
+      </w:r>
+      <w:proofErr w:type="gramEnd"/>
+    </w:p>
+    <w:p>
+      <w:pPr>
+        <w:pStyle w:val="NoSpacing"/>
+        <w:rPr>
+          <w:rFonts w:ascii="Consolas" w:hAnsi="Consolas"/>
+          <w:sz w:val="16"/>
+          <w:szCs w:val="16"/>
+        </w:rPr>
+      </w:pPr>
+      <w:r>
+        <w:rPr>
+          <w:rFonts w:ascii="Consolas" w:hAnsi="Consolas"/>
+          <w:sz w:val="16"/>
+          <w:szCs w:val="16"/>
+        </w:rPr>
+        <w:t>GOPATH=/url/local/go</w:t>
+      </w:r>
+    </w:p>
+    <w:p>
+      <w:pPr>
+        <w:pStyle w:val="NoSpacing"/>
+        <w:rPr>
+          <w:rFonts w:ascii="Consolas" w:hAnsi="Consolas"/>
+          <w:sz w:val="16"/>
+          <w:szCs w:val="16"/>
+        </w:rPr>
+      </w:pPr>
+      <w:r>
+        <w:rPr>
+          <w:rFonts w:ascii="Consolas" w:hAnsi="Consolas"/>
+          <w:sz w:val="16"/>
+          <w:szCs w:val="16"/>
+        </w:rPr>
+        <w:t>export GOPATH</w:t>
+      </w:r>
+    </w:p>
+    <w:p>
+      <w:pPr>
+        <w:pStyle w:val="NoSpacing"/>
+        <w:rPr>
+          <w:rFonts w:ascii="Consolas" w:hAnsi="Consolas"/>
+          <w:sz w:val="16"/>
+          <w:szCs w:val="16"/>
+        </w:rPr>
+      </w:pPr>
+      <w:r>
+        <w:rPr>
+          <w:rFonts w:ascii="Consolas" w:hAnsi="Consolas"/>
+          <w:sz w:val="16"/>
+          <w:szCs w:val="16"/>
+        </w:rPr>
+        <w:t>PATH=$PATH:$GOPATH/bin</w:t>
+      </w:r>
+    </w:p>
+    <w:p>
+      <w:pPr>
+        <w:pStyle w:val="NoSpacing"/>
+        <w:rPr>
+          <w:rFonts w:ascii="Consolas" w:hAnsi="Consolas"/>
+          <w:sz w:val="16"/>
+          <w:szCs w:val="16"/>
+        </w:rPr>
+      </w:pPr>
+      <w:r>
+        <w:rPr>
+          <w:rFonts w:ascii="Consolas" w:hAnsi="Consolas"/>
+          <w:sz w:val="16"/>
+          <w:szCs w:val="16"/>
+        </w:rPr>
+        <w:t>export PATH</w:t>
+      </w:r>
+    </w:p>
+    <w:p>
+      <w:pPr>
+        <w:pStyle w:val="NoSpacing"/>
+        <w:rPr>
+          <w:rFonts w:ascii="Consolas" w:hAnsi="Consolas"/>
+          <w:sz w:val="16"/>
+          <w:szCs w:val="16"/>
+        </w:rPr>
+      </w:pPr>
+    </w:p>
+    <w:p>
+      <w:pPr>
+        <w:pStyle w:val="NoSpacing"/>
+      </w:pPr>
+      <w:r>
+        <w:t xml:space="preserve">Team seven go dev. Environment </w:t>
+      </w:r>
+    </w:p>
+    <w:p>
+      <w:pPr>
+        <w:pStyle w:val="NoSpacing"/>
+      </w:pPr>
+      <w:hyperlink r:id="rId10" w:history="1">
+        <w:r>
+          <w:rPr>
+            <w:rStyle w:val="Hyperlink"/>
+          </w:rPr>
+          <w:t>Integration Platform / CAAS / modules / go / kafka-self-service · GitLab</w:t>
+        </w:r>
+      </w:hyperlink>
+    </w:p>
+    <w:p>
+      <w:pPr>
+        <w:pStyle w:val="NoSpacing"/>
+      </w:pPr>
+    </w:p>
+    <w:p>
+      <w:pPr>
+        <w:pStyle w:val="NoSpacing"/>
+      </w:pPr>
+      <w:proofErr w:type="gramStart"/>
+      <w:r>
+        <w:t xml:space="preserve">Before  </w:t>
+      </w:r>
+      <w:r>
+        <w:t>mockery</w:t>
+      </w:r>
+      <w:proofErr w:type="gramEnd"/>
+      <w:r>
+        <w:t xml:space="preserve"> –all</w:t>
+      </w:r>
+    </w:p>
+    <w:p>
+      <w:pPr>
+        <w:pStyle w:val="NoSpacing"/>
+      </w:pPr>
+      <w:r>
+        <w:t>#</w:t>
+      </w:r>
+      <w:r>
+        <w:t xml:space="preserve">cd into the local repository </w:t>
+      </w:r>
+    </w:p>
+    <w:p>
+      <w:pPr>
+        <w:pStyle w:val="NoSpacing"/>
+      </w:pPr>
+      <w:r>
+        <w:t>#</w:t>
+      </w:r>
+      <w:proofErr w:type="gramStart"/>
+      <w:r>
+        <w:t>go</w:t>
+      </w:r>
+      <w:proofErr w:type="gramEnd"/>
+      <w:r>
+        <w:t xml:space="preserve"> mod tidy </w:t>
+      </w:r>
+    </w:p>
+    <w:p>
+      <w:pPr>
+        <w:pStyle w:val="NoSpacing"/>
+      </w:pPr>
+    </w:p>
+    <w:p>
+      <w:pPr>
+        <w:pStyle w:val="NoSpacing"/>
+      </w:pPr>
     </w:p>
     <w:sectPr>
       <w:pgSz w:w="12240" w:h="15840"/>
@@ -1605,7 +1647,6 @@
   <w:style w:type="character" w:default="1" w:styleId="DefaultParagraphFont">
     <w:name w:val="Default Paragraph Font"/>
     <w:uiPriority w:val="1"/>
-    <w:semiHidden/>
     <w:unhideWhenUsed/>
   </w:style>
   <w:style w:type="table" w:default="1" w:styleId="TableNormal">

</xml_diff>

<commit_message>
update installing go in Windows
</commit_message>
<xml_diff>
--- a/Initial_PC_Install.docx
+++ b/Initial_PC_Install.docx
@@ -721,7 +721,25 @@
           <w:sz w:val="16"/>
           <w:szCs w:val="16"/>
         </w:rPr>
-        <w:t>a233c1f@PF5P2T0</w:t>
+        <w:t>export PATH="/</w:t>
+      </w:r>
+      <w:proofErr w:type="spellStart"/>
+      <w:r>
+        <w:rPr>
+          <w:rFonts w:ascii="Consolas" w:hAnsi="Consolas"/>
+          <w:sz w:val="16"/>
+          <w:szCs w:val="16"/>
+        </w:rPr>
+        <w:t>usr</w:t>
+      </w:r>
+      <w:proofErr w:type="spellEnd"/>
+      <w:r>
+        <w:rPr>
+          <w:rFonts w:ascii="Consolas" w:hAnsi="Consolas"/>
+          <w:sz w:val="16"/>
+          <w:szCs w:val="16"/>
+        </w:rPr>
+        <w:t>/local/go/</w:t>
       </w:r>
       <w:proofErr w:type="gramStart"/>
       <w:r>
@@ -730,7 +748,7 @@
           <w:sz w:val="16"/>
           <w:szCs w:val="16"/>
         </w:rPr>
-        <w:t>J:~</w:t>
+        <w:t>bin:$</w:t>
       </w:r>
       <w:proofErr w:type="gramEnd"/>
       <w:r>
@@ -739,7 +757,61 @@
           <w:sz w:val="16"/>
           <w:szCs w:val="16"/>
         </w:rPr>
-        <w:t>$ tail -</w:t>
+        <w:t>PATH"</w:t>
+      </w:r>
+    </w:p>
+    <w:p>
+      <w:pPr>
+        <w:pStyle w:val="NoSpacing"/>
+        <w:rPr>
+          <w:rFonts w:ascii="Consolas" w:hAnsi="Consolas"/>
+          <w:sz w:val="16"/>
+          <w:szCs w:val="16"/>
+        </w:rPr>
+      </w:pPr>
+      <w:r>
+        <w:rPr>
+          <w:rFonts w:ascii="Consolas" w:hAnsi="Consolas"/>
+          <w:sz w:val="16"/>
+          <w:szCs w:val="16"/>
+        </w:rPr>
+        <w:t>GOPATH=/home/a233c1f/go</w:t>
+      </w:r>
+    </w:p>
+    <w:p>
+      <w:pPr>
+        <w:pStyle w:val="NoSpacing"/>
+        <w:rPr>
+          <w:rFonts w:ascii="Consolas" w:hAnsi="Consolas"/>
+          <w:sz w:val="16"/>
+          <w:szCs w:val="16"/>
+        </w:rPr>
+      </w:pPr>
+      <w:r>
+        <w:rPr>
+          <w:rFonts w:ascii="Consolas" w:hAnsi="Consolas"/>
+          <w:sz w:val="16"/>
+          <w:szCs w:val="16"/>
+        </w:rPr>
+        <w:t>export GOPATH</w:t>
+      </w:r>
+    </w:p>
+    <w:p>
+      <w:pPr>
+        <w:pStyle w:val="NoSpacing"/>
+        <w:rPr>
+          <w:rFonts w:ascii="Consolas" w:hAnsi="Consolas"/>
+          <w:sz w:val="16"/>
+          <w:szCs w:val="16"/>
+        </w:rPr>
+      </w:pPr>
+      <w:r>
+        <w:rPr>
+          <w:rFonts w:ascii="Consolas" w:hAnsi="Consolas"/>
+          <w:sz w:val="16"/>
+          <w:szCs w:val="16"/>
+        </w:rPr>
+        <w:t>PATH=$</w:t>
       </w:r>
       <w:proofErr w:type="gramStart"/>
       <w:r>
@@ -748,62 +820,16 @@
           <w:sz w:val="16"/>
           <w:szCs w:val="16"/>
         </w:rPr>
-        <w:t>4 .bashrc</w:t>
+        <w:t>PATH:$</w:t>
       </w:r>
       <w:proofErr w:type="gramEnd"/>
-    </w:p>
-    <w:p>
-      <w:pPr>
-        <w:pStyle w:val="NoSpacing"/>
-        <w:rPr>
-          <w:rFonts w:ascii="Consolas" w:hAnsi="Consolas"/>
-          <w:sz w:val="16"/>
-          <w:szCs w:val="16"/>
-        </w:rPr>
-      </w:pPr>
-      <w:r>
-        <w:rPr>
-          <w:rFonts w:ascii="Consolas" w:hAnsi="Consolas"/>
-          <w:sz w:val="16"/>
-          <w:szCs w:val="16"/>
-        </w:rPr>
-        <w:t>GOPATH=/url/local/go</w:t>
-      </w:r>
-    </w:p>
-    <w:p>
-      <w:pPr>
-        <w:pStyle w:val="NoSpacing"/>
-        <w:rPr>
-          <w:rFonts w:ascii="Consolas" w:hAnsi="Consolas"/>
-          <w:sz w:val="16"/>
-          <w:szCs w:val="16"/>
-        </w:rPr>
-      </w:pPr>
-      <w:r>
-        <w:rPr>
-          <w:rFonts w:ascii="Consolas" w:hAnsi="Consolas"/>
-          <w:sz w:val="16"/>
-          <w:szCs w:val="16"/>
-        </w:rPr>
-        <w:t>export GOPATH</w:t>
-      </w:r>
-    </w:p>
-    <w:p>
-      <w:pPr>
-        <w:pStyle w:val="NoSpacing"/>
-        <w:rPr>
-          <w:rFonts w:ascii="Consolas" w:hAnsi="Consolas"/>
-          <w:sz w:val="16"/>
-          <w:szCs w:val="16"/>
-        </w:rPr>
-      </w:pPr>
-      <w:r>
-        <w:rPr>
-          <w:rFonts w:ascii="Consolas" w:hAnsi="Consolas"/>
-          <w:sz w:val="16"/>
-          <w:szCs w:val="16"/>
-        </w:rPr>
-        <w:t>PATH=$PATH:$GOPATH/bin</w:t>
+      <w:r>
+        <w:rPr>
+          <w:rFonts w:ascii="Consolas" w:hAnsi="Consolas"/>
+          <w:sz w:val="16"/>
+          <w:szCs w:val="16"/>
+        </w:rPr>
+        <w:t>GOPATH/bin</w:t>
       </w:r>
     </w:p>
     <w:p>
@@ -866,10 +892,7 @@
       </w:pPr>
       <w:proofErr w:type="gramStart"/>
       <w:r>
-        <w:t xml:space="preserve">Before  </w:t>
-      </w:r>
-      <w:r>
-        <w:t>mockery</w:t>
+        <w:t>Before  mockery</w:t>
       </w:r>
       <w:proofErr w:type="gramEnd"/>
       <w:r>
@@ -912,6 +935,44 @@
       <w:pPr>
         <w:pStyle w:val="NoSpacing"/>
       </w:pPr>
+      <w:r>
+        <w:lastRenderedPageBreak/>
+        <w:drawing>
+          <wp:inline distT="0" distB="0" distL="0" distR="0" wp14:anchorId="2CC68820" wp14:editId="214DA91A">
+            <wp:extent cx="5943600" cy="3126740"/>
+            <wp:effectExtent l="0" t="0" r="0" b="0"/>
+            <wp:docPr id="502707304" name="Picture 1"/>
+            <wp:cNvGraphicFramePr>
+              <a:graphicFrameLocks xmlns:a="http://schemas.openxmlformats.org/drawingml/2006/main" noChangeAspect="1"/>
+            </wp:cNvGraphicFramePr>
+            <a:graphic xmlns:a="http://schemas.openxmlformats.org/drawingml/2006/main">
+              <a:graphicData uri="http://schemas.openxmlformats.org/drawingml/2006/picture">
+                <pic:pic xmlns:pic="http://schemas.openxmlformats.org/drawingml/2006/picture">
+                  <pic:nvPicPr>
+                    <pic:cNvPr id="502707304" name=""/>
+                    <pic:cNvPicPr/>
+                  </pic:nvPicPr>
+                  <pic:blipFill>
+                    <a:blip r:embed="rId11"/>
+                    <a:stretch>
+                      <a:fillRect/>
+                    </a:stretch>
+                  </pic:blipFill>
+                  <pic:spPr>
+                    <a:xfrm>
+                      <a:off x="0" y="0"/>
+                      <a:ext cx="5943600" cy="3126740"/>
+                    </a:xfrm>
+                    <a:prstGeom prst="rect">
+                      <a:avLst/>
+                    </a:prstGeom>
+                  </pic:spPr>
+                </pic:pic>
+              </a:graphicData>
+            </a:graphic>
+          </wp:inline>
+        </w:drawing>
+      </w:r>
     </w:p>
     <w:sectPr>
       <w:pgSz w:w="12240" w:h="15840"/>
@@ -1647,6 +1708,7 @@
   <w:style w:type="character" w:default="1" w:styleId="DefaultParagraphFont">
     <w:name w:val="Default Paragraph Font"/>
     <w:uiPriority w:val="1"/>
+    <w:semiHidden/>
     <w:unhideWhenUsed/>
   </w:style>
   <w:style w:type="table" w:default="1" w:styleId="TableNormal">

</xml_diff>